<commit_message>
Writing an Article for September 1st 2025
</commit_message>
<xml_diff>
--- a/Articles/2025/1-Blender-Continued/8-Creating-Curves/2-Bezier-Curves/2 Bezier Curves.docx
+++ b/Articles/2025/1-Blender-Continued/8-Creating-Curves/2-Bezier-Curves/2 Bezier Curves.docx
@@ -10,14 +10,733 @@
         <w:t>2 Bezier Curves</w:t>
       </w:r>
     </w:p>
+    <w:sdt>
+      <w:sdtPr>
+        <w:id w:val="165524343"/>
+        <w:docPartObj>
+          <w:docPartGallery w:val="Table of Contents"/>
+          <w:docPartUnique/>
+        </w:docPartObj>
+      </w:sdtPr>
+      <w:sdtEndPr>
+        <w:rPr>
+          <w:rFonts w:asciiTheme="minorHAnsi" w:eastAsiaTheme="minorHAnsi" w:hAnsiTheme="minorHAnsi" w:cstheme="minorBidi"/>
+          <w:b/>
+          <w:bCs/>
+          <w:noProof/>
+          <w:color w:val="auto"/>
+          <w:sz w:val="22"/>
+          <w:szCs w:val="22"/>
+        </w:rPr>
+      </w:sdtEndPr>
+      <w:sdtContent>
+        <w:p>
+          <w:pPr>
+            <w:pStyle w:val="TOCHeading"/>
+          </w:pPr>
+          <w:r>
+            <w:t>Contents</w:t>
+          </w:r>
+        </w:p>
+        <w:p>
+          <w:pPr>
+            <w:pStyle w:val="TOC1"/>
+            <w:tabs>
+              <w:tab w:val="right" w:leader="dot" w:pos="9350"/>
+            </w:tabs>
+            <w:rPr>
+              <w:noProof/>
+            </w:rPr>
+          </w:pPr>
+          <w:r>
+            <w:fldChar w:fldCharType="begin"/>
+          </w:r>
+          <w:r>
+            <w:instrText xml:space="preserve"> TOC \o "1-3" \h \z \u </w:instrText>
+          </w:r>
+          <w:r>
+            <w:fldChar w:fldCharType="separate"/>
+          </w:r>
+          <w:hyperlink w:anchor="_Toc191613116" w:history="1">
+            <w:r>
+              <w:rPr>
+                <w:rStyle w:val="Hyperlink"/>
+                <w:noProof/>
+              </w:rPr>
+              <w:t>What is a Bezier Curve?</w:t>
+            </w:r>
+            <w:r>
+              <w:rPr>
+                <w:noProof/>
+                <w:webHidden/>
+              </w:rPr>
+              <w:tab/>
+            </w:r>
+            <w:r>
+              <w:rPr>
+                <w:noProof/>
+                <w:webHidden/>
+              </w:rPr>
+              <w:fldChar w:fldCharType="begin"/>
+            </w:r>
+            <w:r>
+              <w:rPr>
+                <w:noProof/>
+                <w:webHidden/>
+              </w:rPr>
+              <w:instrText xml:space="preserve"> PAGEREF _Toc191613116 \h </w:instrText>
+            </w:r>
+            <w:r>
+              <w:rPr>
+                <w:noProof/>
+                <w:webHidden/>
+              </w:rPr>
+            </w:r>
+            <w:r>
+              <w:rPr>
+                <w:noProof/>
+                <w:webHidden/>
+              </w:rPr>
+              <w:fldChar w:fldCharType="separate"/>
+            </w:r>
+            <w:r>
+              <w:rPr>
+                <w:noProof/>
+                <w:webHidden/>
+              </w:rPr>
+              <w:t>1</w:t>
+            </w:r>
+            <w:r>
+              <w:rPr>
+                <w:noProof/>
+                <w:webHidden/>
+              </w:rPr>
+              <w:fldChar w:fldCharType="end"/>
+            </w:r>
+          </w:hyperlink>
+        </w:p>
+        <w:p>
+          <w:pPr>
+            <w:pStyle w:val="TOC1"/>
+            <w:tabs>
+              <w:tab w:val="right" w:leader="dot" w:pos="9350"/>
+            </w:tabs>
+            <w:rPr>
+              <w:noProof/>
+            </w:rPr>
+          </w:pPr>
+          <w:hyperlink w:anchor="_Toc191613117" w:history="1">
+            <w:r>
+              <w:rPr>
+                <w:rStyle w:val="Hyperlink"/>
+                <w:noProof/>
+              </w:rPr>
+              <w:t>How do I create Bezier Curve?</w:t>
+            </w:r>
+            <w:r>
+              <w:rPr>
+                <w:noProof/>
+                <w:webHidden/>
+              </w:rPr>
+              <w:tab/>
+            </w:r>
+            <w:r>
+              <w:rPr>
+                <w:noProof/>
+                <w:webHidden/>
+              </w:rPr>
+              <w:fldChar w:fldCharType="begin"/>
+            </w:r>
+            <w:r>
+              <w:rPr>
+                <w:noProof/>
+                <w:webHidden/>
+              </w:rPr>
+              <w:instrText xml:space="preserve"> PAGEREF _Toc191613117 \h </w:instrText>
+            </w:r>
+            <w:r>
+              <w:rPr>
+                <w:noProof/>
+                <w:webHidden/>
+              </w:rPr>
+            </w:r>
+            <w:r>
+              <w:rPr>
+                <w:noProof/>
+                <w:webHidden/>
+              </w:rPr>
+              <w:fldChar w:fldCharType="separate"/>
+            </w:r>
+            <w:r>
+              <w:rPr>
+                <w:noProof/>
+                <w:webHidden/>
+              </w:rPr>
+              <w:t>2</w:t>
+            </w:r>
+            <w:r>
+              <w:rPr>
+                <w:noProof/>
+                <w:webHidden/>
+              </w:rPr>
+              <w:fldChar w:fldCharType="end"/>
+            </w:r>
+          </w:hyperlink>
+        </w:p>
+        <w:p>
+          <w:pPr>
+            <w:pStyle w:val="TOC1"/>
+            <w:tabs>
+              <w:tab w:val="right" w:leader="dot" w:pos="9350"/>
+            </w:tabs>
+            <w:rPr>
+              <w:noProof/>
+            </w:rPr>
+          </w:pPr>
+          <w:hyperlink w:anchor="_Toc191613118" w:history="1">
+            <w:r>
+              <w:rPr>
+                <w:rStyle w:val="Hyperlink"/>
+                <w:noProof/>
+              </w:rPr>
+              <w:t>The Different Handle Types</w:t>
+            </w:r>
+            <w:r>
+              <w:rPr>
+                <w:noProof/>
+                <w:webHidden/>
+              </w:rPr>
+              <w:tab/>
+            </w:r>
+            <w:r>
+              <w:rPr>
+                <w:noProof/>
+                <w:webHidden/>
+              </w:rPr>
+              <w:fldChar w:fldCharType="begin"/>
+            </w:r>
+            <w:r>
+              <w:rPr>
+                <w:noProof/>
+                <w:webHidden/>
+              </w:rPr>
+              <w:instrText xml:space="preserve"> PAGEREF _Toc191613118 \h </w:instrText>
+            </w:r>
+            <w:r>
+              <w:rPr>
+                <w:noProof/>
+                <w:webHidden/>
+              </w:rPr>
+            </w:r>
+            <w:r>
+              <w:rPr>
+                <w:noProof/>
+                <w:webHidden/>
+              </w:rPr>
+              <w:fldChar w:fldCharType="separate"/>
+            </w:r>
+            <w:r>
+              <w:rPr>
+                <w:noProof/>
+                <w:webHidden/>
+              </w:rPr>
+              <w:t>4</w:t>
+            </w:r>
+            <w:r>
+              <w:rPr>
+                <w:noProof/>
+                <w:webHidden/>
+              </w:rPr>
+              <w:fldChar w:fldCharType="end"/>
+            </w:r>
+          </w:hyperlink>
+        </w:p>
+        <w:p>
+          <w:pPr>
+            <w:pStyle w:val="TOC1"/>
+            <w:tabs>
+              <w:tab w:val="right" w:leader="dot" w:pos="9350"/>
+            </w:tabs>
+            <w:rPr>
+              <w:noProof/>
+            </w:rPr>
+          </w:pPr>
+          <w:hyperlink w:anchor="_Toc191613119" w:history="1">
+            <w:r>
+              <w:rPr>
+                <w:rStyle w:val="Hyperlink"/>
+                <w:noProof/>
+              </w:rPr>
+              <w:t>Extrude Another Segment</w:t>
+            </w:r>
+            <w:r>
+              <w:rPr>
+                <w:noProof/>
+                <w:webHidden/>
+              </w:rPr>
+              <w:tab/>
+            </w:r>
+            <w:r>
+              <w:rPr>
+                <w:noProof/>
+                <w:webHidden/>
+              </w:rPr>
+              <w:fldChar w:fldCharType="begin"/>
+            </w:r>
+            <w:r>
+              <w:rPr>
+                <w:noProof/>
+                <w:webHidden/>
+              </w:rPr>
+              <w:instrText xml:space="preserve"> PAGEREF _Toc191613119 \h </w:instrText>
+            </w:r>
+            <w:r>
+              <w:rPr>
+                <w:noProof/>
+                <w:webHidden/>
+              </w:rPr>
+            </w:r>
+            <w:r>
+              <w:rPr>
+                <w:noProof/>
+                <w:webHidden/>
+              </w:rPr>
+              <w:fldChar w:fldCharType="separate"/>
+            </w:r>
+            <w:r>
+              <w:rPr>
+                <w:noProof/>
+                <w:webHidden/>
+              </w:rPr>
+              <w:t>5</w:t>
+            </w:r>
+            <w:r>
+              <w:rPr>
+                <w:noProof/>
+                <w:webHidden/>
+              </w:rPr>
+              <w:fldChar w:fldCharType="end"/>
+            </w:r>
+          </w:hyperlink>
+        </w:p>
+        <w:p>
+          <w:pPr>
+            <w:pStyle w:val="TOC1"/>
+            <w:tabs>
+              <w:tab w:val="right" w:leader="dot" w:pos="9350"/>
+            </w:tabs>
+            <w:rPr>
+              <w:noProof/>
+            </w:rPr>
+          </w:pPr>
+          <w:hyperlink w:anchor="_Toc191613120" w:history="1">
+            <w:r>
+              <w:rPr>
+                <w:rStyle w:val="Hyperlink"/>
+                <w:noProof/>
+              </w:rPr>
+              <w:t>The Tool Panel</w:t>
+            </w:r>
+            <w:r>
+              <w:rPr>
+                <w:noProof/>
+                <w:webHidden/>
+              </w:rPr>
+              <w:tab/>
+            </w:r>
+            <w:r>
+              <w:rPr>
+                <w:noProof/>
+                <w:webHidden/>
+              </w:rPr>
+              <w:fldChar w:fldCharType="begin"/>
+            </w:r>
+            <w:r>
+              <w:rPr>
+                <w:noProof/>
+                <w:webHidden/>
+              </w:rPr>
+              <w:instrText xml:space="preserve"> PAGEREF _Toc191613120 \h </w:instrText>
+            </w:r>
+            <w:r>
+              <w:rPr>
+                <w:noProof/>
+                <w:webHidden/>
+              </w:rPr>
+            </w:r>
+            <w:r>
+              <w:rPr>
+                <w:noProof/>
+                <w:webHidden/>
+              </w:rPr>
+              <w:fldChar w:fldCharType="separate"/>
+            </w:r>
+            <w:r>
+              <w:rPr>
+                <w:noProof/>
+                <w:webHidden/>
+              </w:rPr>
+              <w:t>7</w:t>
+            </w:r>
+            <w:r>
+              <w:rPr>
+                <w:noProof/>
+                <w:webHidden/>
+              </w:rPr>
+              <w:fldChar w:fldCharType="end"/>
+            </w:r>
+          </w:hyperlink>
+        </w:p>
+        <w:p>
+          <w:pPr>
+            <w:pStyle w:val="TOC1"/>
+            <w:tabs>
+              <w:tab w:val="right" w:leader="dot" w:pos="9350"/>
+            </w:tabs>
+            <w:rPr>
+              <w:noProof/>
+            </w:rPr>
+          </w:pPr>
+          <w:hyperlink w:anchor="_Toc191613121" w:history="1">
+            <w:r>
+              <w:rPr>
+                <w:rStyle w:val="Hyperlink"/>
+                <w:noProof/>
+              </w:rPr>
+              <w:t>The Difference Between the Automatic, and the Aligned Handles</w:t>
+            </w:r>
+            <w:r>
+              <w:rPr>
+                <w:noProof/>
+                <w:webHidden/>
+              </w:rPr>
+              <w:tab/>
+            </w:r>
+            <w:r>
+              <w:rPr>
+                <w:noProof/>
+                <w:webHidden/>
+              </w:rPr>
+              <w:fldChar w:fldCharType="begin"/>
+            </w:r>
+            <w:r>
+              <w:rPr>
+                <w:noProof/>
+                <w:webHidden/>
+              </w:rPr>
+              <w:instrText xml:space="preserve"> PAGEREF _Toc191613121 \h </w:instrText>
+            </w:r>
+            <w:r>
+              <w:rPr>
+                <w:noProof/>
+                <w:webHidden/>
+              </w:rPr>
+            </w:r>
+            <w:r>
+              <w:rPr>
+                <w:noProof/>
+                <w:webHidden/>
+              </w:rPr>
+              <w:fldChar w:fldCharType="separate"/>
+            </w:r>
+            <w:r>
+              <w:rPr>
+                <w:noProof/>
+                <w:webHidden/>
+              </w:rPr>
+              <w:t>8</w:t>
+            </w:r>
+            <w:r>
+              <w:rPr>
+                <w:noProof/>
+                <w:webHidden/>
+              </w:rPr>
+              <w:fldChar w:fldCharType="end"/>
+            </w:r>
+          </w:hyperlink>
+        </w:p>
+        <w:p>
+          <w:pPr>
+            <w:pStyle w:val="TOC1"/>
+            <w:tabs>
+              <w:tab w:val="right" w:leader="dot" w:pos="9350"/>
+            </w:tabs>
+            <w:rPr>
+              <w:noProof/>
+            </w:rPr>
+          </w:pPr>
+          <w:hyperlink w:anchor="_Toc191613122" w:history="1">
+            <w:r>
+              <w:rPr>
+                <w:rStyle w:val="Hyperlink"/>
+                <w:noProof/>
+              </w:rPr>
+              <w:t>The Vector Type Handle</w:t>
+            </w:r>
+            <w:r>
+              <w:rPr>
+                <w:noProof/>
+                <w:webHidden/>
+              </w:rPr>
+              <w:tab/>
+            </w:r>
+            <w:r>
+              <w:rPr>
+                <w:noProof/>
+                <w:webHidden/>
+              </w:rPr>
+              <w:fldChar w:fldCharType="begin"/>
+            </w:r>
+            <w:r>
+              <w:rPr>
+                <w:noProof/>
+                <w:webHidden/>
+              </w:rPr>
+              <w:instrText xml:space="preserve"> PAGEREF _Toc191613122 \h </w:instrText>
+            </w:r>
+            <w:r>
+              <w:rPr>
+                <w:noProof/>
+                <w:webHidden/>
+              </w:rPr>
+            </w:r>
+            <w:r>
+              <w:rPr>
+                <w:noProof/>
+                <w:webHidden/>
+              </w:rPr>
+              <w:fldChar w:fldCharType="separate"/>
+            </w:r>
+            <w:r>
+              <w:rPr>
+                <w:noProof/>
+                <w:webHidden/>
+              </w:rPr>
+              <w:t>13</w:t>
+            </w:r>
+            <w:r>
+              <w:rPr>
+                <w:noProof/>
+                <w:webHidden/>
+              </w:rPr>
+              <w:fldChar w:fldCharType="end"/>
+            </w:r>
+          </w:hyperlink>
+        </w:p>
+        <w:p>
+          <w:pPr>
+            <w:pStyle w:val="TOC1"/>
+            <w:tabs>
+              <w:tab w:val="right" w:leader="dot" w:pos="9350"/>
+            </w:tabs>
+            <w:rPr>
+              <w:noProof/>
+            </w:rPr>
+          </w:pPr>
+          <w:hyperlink w:anchor="_Toc191613123" w:history="1">
+            <w:r>
+              <w:rPr>
+                <w:rStyle w:val="Hyperlink"/>
+                <w:noProof/>
+              </w:rPr>
+              <w:t>Aligned</w:t>
+            </w:r>
+            <w:r>
+              <w:rPr>
+                <w:noProof/>
+                <w:webHidden/>
+              </w:rPr>
+              <w:tab/>
+            </w:r>
+            <w:r>
+              <w:rPr>
+                <w:noProof/>
+                <w:webHidden/>
+              </w:rPr>
+              <w:fldChar w:fldCharType="begin"/>
+            </w:r>
+            <w:r>
+              <w:rPr>
+                <w:noProof/>
+                <w:webHidden/>
+              </w:rPr>
+              <w:instrText xml:space="preserve"> PAGEREF _Toc191613123 \h </w:instrText>
+            </w:r>
+            <w:r>
+              <w:rPr>
+                <w:noProof/>
+                <w:webHidden/>
+              </w:rPr>
+            </w:r>
+            <w:r>
+              <w:rPr>
+                <w:noProof/>
+                <w:webHidden/>
+              </w:rPr>
+              <w:fldChar w:fldCharType="separate"/>
+            </w:r>
+            <w:r>
+              <w:rPr>
+                <w:noProof/>
+                <w:webHidden/>
+              </w:rPr>
+              <w:t>18</w:t>
+            </w:r>
+            <w:r>
+              <w:rPr>
+                <w:noProof/>
+                <w:webHidden/>
+              </w:rPr>
+              <w:fldChar w:fldCharType="end"/>
+            </w:r>
+          </w:hyperlink>
+        </w:p>
+        <w:p>
+          <w:pPr>
+            <w:pStyle w:val="TOC1"/>
+            <w:tabs>
+              <w:tab w:val="right" w:leader="dot" w:pos="9350"/>
+            </w:tabs>
+            <w:rPr>
+              <w:noProof/>
+            </w:rPr>
+          </w:pPr>
+          <w:hyperlink w:anchor="_Toc191613124" w:history="1">
+            <w:r>
+              <w:rPr>
+                <w:rStyle w:val="Hyperlink"/>
+                <w:noProof/>
+              </w:rPr>
+              <w:t>Free Handle Type Option</w:t>
+            </w:r>
+            <w:r>
+              <w:rPr>
+                <w:noProof/>
+                <w:webHidden/>
+              </w:rPr>
+              <w:tab/>
+            </w:r>
+            <w:r>
+              <w:rPr>
+                <w:noProof/>
+                <w:webHidden/>
+              </w:rPr>
+              <w:fldChar w:fldCharType="begin"/>
+            </w:r>
+            <w:r>
+              <w:rPr>
+                <w:noProof/>
+                <w:webHidden/>
+              </w:rPr>
+              <w:instrText xml:space="preserve"> PAGEREF _Toc191613124 \h </w:instrText>
+            </w:r>
+            <w:r>
+              <w:rPr>
+                <w:noProof/>
+                <w:webHidden/>
+              </w:rPr>
+            </w:r>
+            <w:r>
+              <w:rPr>
+                <w:noProof/>
+                <w:webHidden/>
+              </w:rPr>
+              <w:fldChar w:fldCharType="separate"/>
+            </w:r>
+            <w:r>
+              <w:rPr>
+                <w:noProof/>
+                <w:webHidden/>
+              </w:rPr>
+              <w:t>22</w:t>
+            </w:r>
+            <w:r>
+              <w:rPr>
+                <w:noProof/>
+                <w:webHidden/>
+              </w:rPr>
+              <w:fldChar w:fldCharType="end"/>
+            </w:r>
+          </w:hyperlink>
+        </w:p>
+        <w:p>
+          <w:r>
+            <w:rPr>
+              <w:b/>
+              <w:bCs/>
+              <w:noProof/>
+            </w:rPr>
+            <w:fldChar w:fldCharType="end"/>
+          </w:r>
+        </w:p>
+      </w:sdtContent>
+    </w:sdt>
     <w:p/>
     <w:p>
+      <w:r>
+        <w:rPr>
+          <w:noProof/>
+        </w:rPr>
+        <w:drawing>
+          <wp:inline distT="0" distB="0" distL="0" distR="0" wp14:anchorId="06692EDC" wp14:editId="0B537CBC">
+            <wp:extent cx="2571750" cy="2295525"/>
+            <wp:effectExtent l="0" t="0" r="0" b="9525"/>
+            <wp:docPr id="1065678702" name="Picture 1"/>
+            <wp:cNvGraphicFramePr>
+              <a:graphicFrameLocks xmlns:a="http://schemas.openxmlformats.org/drawingml/2006/main" noChangeAspect="1"/>
+            </wp:cNvGraphicFramePr>
+            <a:graphic xmlns:a="http://schemas.openxmlformats.org/drawingml/2006/main">
+              <a:graphicData uri="http://schemas.openxmlformats.org/drawingml/2006/picture">
+                <pic:pic xmlns:pic="http://schemas.openxmlformats.org/drawingml/2006/picture">
+                  <pic:nvPicPr>
+                    <pic:cNvPr id="0" name="Picture 1"/>
+                    <pic:cNvPicPr>
+                      <a:picLocks noChangeAspect="1" noChangeArrowheads="1"/>
+                    </pic:cNvPicPr>
+                  </pic:nvPicPr>
+                  <pic:blipFill>
+                    <a:blip r:embed="rId8">
+                      <a:extLst>
+                        <a:ext uri="{28A0092B-C50C-407E-A947-70E740481C1C}">
+                          <a14:useLocalDpi xmlns:a14="http://schemas.microsoft.com/office/drawing/2010/main" val="0"/>
+                        </a:ext>
+                      </a:extLst>
+                    </a:blip>
+                    <a:srcRect/>
+                    <a:stretch>
+                      <a:fillRect/>
+                    </a:stretch>
+                  </pic:blipFill>
+                  <pic:spPr bwMode="auto">
+                    <a:xfrm>
+                      <a:off x="0" y="0"/>
+                      <a:ext cx="2571750" cy="2295525"/>
+                    </a:xfrm>
+                    <a:prstGeom prst="rect">
+                      <a:avLst/>
+                    </a:prstGeom>
+                    <a:noFill/>
+                    <a:ln>
+                      <a:noFill/>
+                    </a:ln>
+                  </pic:spPr>
+                </pic:pic>
+              </a:graphicData>
+            </a:graphic>
+          </wp:inline>
+        </w:drawing>
+      </w:r>
+    </w:p>
+    <w:p/>
+    <w:p>
       <w:pPr>
         <w:pStyle w:val="Heading1"/>
       </w:pPr>
+      <w:bookmarkStart w:id="0" w:name="_Toc191613116"/>
       <w:r>
         <w:t>What is a Bezier Curve?</w:t>
       </w:r>
+      <w:bookmarkEnd w:id="0"/>
     </w:p>
     <w:p>
       <w:r>
@@ -60,6 +779,7 @@
     </w:p>
     <w:p>
       <w:r>
+        <w:lastRenderedPageBreak/>
         <w:t xml:space="preserve">These curves can then be further manipulated by using </w:t>
       </w:r>
       <w:r>
@@ -118,7 +838,7 @@
                     <pic:cNvPicPr/>
                   </pic:nvPicPr>
                   <pic:blipFill>
-                    <a:blip r:embed="rId7"/>
+                    <a:blip r:embed="rId9"/>
                     <a:stretch>
                       <a:fillRect/>
                     </a:stretch>
@@ -144,9 +864,11 @@
       <w:pPr>
         <w:pStyle w:val="Heading1"/>
       </w:pPr>
+      <w:bookmarkStart w:id="1" w:name="_Toc191613117"/>
       <w:r>
         <w:t>How do I create Bezier Curve?</w:t>
       </w:r>
+      <w:bookmarkEnd w:id="1"/>
     </w:p>
     <w:p>
       <w:r>
@@ -213,7 +935,6 @@
         <w:rPr>
           <w:noProof/>
         </w:rPr>
-        <w:lastRenderedPageBreak/>
         <w:drawing>
           <wp:inline distT="0" distB="0" distL="0" distR="0" wp14:anchorId="782B4B46" wp14:editId="2FF3AA6D">
             <wp:extent cx="5001323" cy="1600423"/>
@@ -230,7 +951,7 @@
                     <pic:cNvPicPr/>
                   </pic:nvPicPr>
                   <pic:blipFill>
-                    <a:blip r:embed="rId8"/>
+                    <a:blip r:embed="rId10"/>
                     <a:stretch>
                       <a:fillRect/>
                     </a:stretch>
@@ -286,11 +1007,18 @@
         <w:t xml:space="preserve"> which is most commonly used by Graphic Designers and 3D modelers</w:t>
       </w:r>
       <w:r>
-        <w:t xml:space="preserve"> to create there wavy masterpieces.</w:t>
-      </w:r>
-    </w:p>
-    <w:p>
-      <w:r>
+        <w:t xml:space="preserve"> to create </w:t>
+      </w:r>
+      <w:r>
+        <w:t>their</w:t>
+      </w:r>
+      <w:r>
+        <w:t xml:space="preserve"> wavy masterpieces.</w:t>
+      </w:r>
+    </w:p>
+    <w:p>
+      <w:r>
+        <w:lastRenderedPageBreak/>
         <w:t xml:space="preserve">  </w:t>
       </w:r>
       <w:r>
@@ -313,7 +1041,7 @@
                     <pic:cNvPicPr/>
                   </pic:nvPicPr>
                   <pic:blipFill>
-                    <a:blip r:embed="rId9"/>
+                    <a:blip r:embed="rId11"/>
                     <a:stretch>
                       <a:fillRect/>
                     </a:stretch>
@@ -364,7 +1092,7 @@
                     <pic:cNvPicPr/>
                   </pic:nvPicPr>
                   <pic:blipFill>
-                    <a:blip r:embed="rId10"/>
+                    <a:blip r:embed="rId12"/>
                     <a:stretch>
                       <a:fillRect/>
                     </a:stretch>
@@ -388,7 +1116,6 @@
     <w:p/>
     <w:p>
       <w:r>
-        <w:lastRenderedPageBreak/>
         <w:t xml:space="preserve">It isn’t until you bring it into </w:t>
       </w:r>
       <w:r>
@@ -425,7 +1152,7 @@
                     </pic:cNvPicPr>
                   </pic:nvPicPr>
                   <pic:blipFill>
-                    <a:blip r:embed="rId11">
+                    <a:blip r:embed="rId13">
                       <a:extLst>
                         <a:ext uri="{28A0092B-C50C-407E-A947-70E740481C1C}">
                           <a14:useLocalDpi xmlns:a14="http://schemas.microsoft.com/office/drawing/2010/main" val="0"/>
@@ -459,6 +1186,7 @@
     </w:p>
     <w:p>
       <w:r>
+        <w:lastRenderedPageBreak/>
         <w:t xml:space="preserve">You can tug on one of the control points at the end of the handle and move it with the move tool in edit mode. </w:t>
       </w:r>
       <w:r>
@@ -495,7 +1223,7 @@
                     <pic:cNvPicPr/>
                   </pic:nvPicPr>
                   <pic:blipFill>
-                    <a:blip r:embed="rId12"/>
+                    <a:blip r:embed="rId14"/>
                     <a:stretch>
                       <a:fillRect/>
                     </a:stretch>
@@ -520,13 +1248,14 @@
       <w:pPr>
         <w:pStyle w:val="Heading1"/>
       </w:pPr>
-      <w:r>
-        <w:lastRenderedPageBreak/>
+      <w:bookmarkStart w:id="2" w:name="_Toc191613118"/>
+      <w:r>
         <w:t xml:space="preserve">The Different </w:t>
       </w:r>
       <w:r>
         <w:t>Handle Types</w:t>
       </w:r>
+      <w:bookmarkEnd w:id="2"/>
     </w:p>
     <w:p>
       <w:r>
@@ -610,6 +1339,7 @@
         <w:rPr>
           <w:noProof/>
         </w:rPr>
+        <w:lastRenderedPageBreak/>
         <w:drawing>
           <wp:inline distT="0" distB="0" distL="0" distR="0" wp14:anchorId="5AF7E7BA" wp14:editId="2F2BED89">
             <wp:extent cx="4495800" cy="2915065"/>
@@ -626,7 +1356,7 @@
                     <pic:cNvPicPr/>
                   </pic:nvPicPr>
                   <pic:blipFill>
-                    <a:blip r:embed="rId13"/>
+                    <a:blip r:embed="rId15"/>
                     <a:stretch>
                       <a:fillRect/>
                     </a:stretch>
@@ -792,7 +1522,6 @@
         </w:numPr>
       </w:pPr>
       <w:r>
-        <w:lastRenderedPageBreak/>
         <w:t>These handles can be used to create curves with sharp corners</w:t>
       </w:r>
     </w:p>
@@ -802,9 +1531,11 @@
       <w:pPr>
         <w:pStyle w:val="Heading1"/>
       </w:pPr>
+      <w:bookmarkStart w:id="3" w:name="_Toc191613119"/>
       <w:r>
         <w:t>Extrude Another Segment</w:t>
       </w:r>
+      <w:bookmarkEnd w:id="3"/>
     </w:p>
     <w:p>
       <w:r>
@@ -816,6 +1547,7 @@
         <w:rPr>
           <w:noProof/>
         </w:rPr>
+        <w:lastRenderedPageBreak/>
         <w:drawing>
           <wp:inline distT="0" distB="0" distL="0" distR="0" wp14:anchorId="428AF58A" wp14:editId="67FA872C">
             <wp:extent cx="4277322" cy="1962424"/>
@@ -832,7 +1564,7 @@
                     <pic:cNvPicPr/>
                   </pic:nvPicPr>
                   <pic:blipFill>
-                    <a:blip r:embed="rId14"/>
+                    <a:blip r:embed="rId16"/>
                     <a:stretch>
                       <a:fillRect/>
                     </a:stretch>
@@ -902,7 +1634,7 @@
                     <pic:cNvPicPr/>
                   </pic:nvPicPr>
                   <pic:blipFill>
-                    <a:blip r:embed="rId15"/>
+                    <a:blip r:embed="rId17"/>
                     <a:stretch>
                       <a:fillRect/>
                     </a:stretch>
@@ -948,7 +1680,9 @@
     <w:p/>
     <w:p>
       <w:r>
-        <w:lastRenderedPageBreak/>
+        <w:rPr>
+          <w:noProof/>
+        </w:rPr>
         <w:drawing>
           <wp:inline distT="0" distB="0" distL="0" distR="0" wp14:anchorId="1A793AF9" wp14:editId="0D166B25">
             <wp:extent cx="5905500" cy="2324100"/>
@@ -965,7 +1699,7 @@
                     <pic:cNvPicPr/>
                   </pic:nvPicPr>
                   <pic:blipFill rotWithShape="1">
-                    <a:blip r:embed="rId16"/>
+                    <a:blip r:embed="rId18"/>
                     <a:srcRect t="24923"/>
                     <a:stretch/>
                   </pic:blipFill>
@@ -996,6 +1730,7 @@
     <w:p/>
     <w:p>
       <w:r>
+        <w:lastRenderedPageBreak/>
         <w:t xml:space="preserve">Now go to the top of the Menu to </w:t>
       </w:r>
       <w:r>
@@ -1052,7 +1787,7 @@
                     <pic:cNvPicPr/>
                   </pic:nvPicPr>
                   <pic:blipFill>
-                    <a:blip r:embed="rId17"/>
+                    <a:blip r:embed="rId19"/>
                     <a:stretch>
                       <a:fillRect/>
                     </a:stretch>
@@ -1076,6 +1811,9 @@
     <w:p/>
     <w:p>
       <w:r>
+        <w:rPr>
+          <w:noProof/>
+        </w:rPr>
         <w:drawing>
           <wp:inline distT="0" distB="0" distL="0" distR="0" wp14:anchorId="67B516A4" wp14:editId="2932827F">
             <wp:extent cx="5868219" cy="2667372"/>
@@ -1092,7 +1830,7 @@
                     <pic:cNvPicPr/>
                   </pic:nvPicPr>
                   <pic:blipFill>
-                    <a:blip r:embed="rId18"/>
+                    <a:blip r:embed="rId20"/>
                     <a:stretch>
                       <a:fillRect/>
                     </a:stretch>
@@ -1118,10 +1856,11 @@
       <w:pPr>
         <w:pStyle w:val="Heading1"/>
       </w:pPr>
-      <w:r>
-        <w:lastRenderedPageBreak/>
+      <w:bookmarkStart w:id="4" w:name="_Toc191613120"/>
+      <w:r>
         <w:t>The Tool Panel</w:t>
       </w:r>
+      <w:bookmarkEnd w:id="4"/>
     </w:p>
     <w:p>
       <w:r>
@@ -1175,6 +1914,10 @@
     <w:p/>
     <w:p>
       <w:r>
+        <w:rPr>
+          <w:noProof/>
+        </w:rPr>
+        <w:lastRenderedPageBreak/>
         <w:drawing>
           <wp:inline distT="0" distB="0" distL="0" distR="0" wp14:anchorId="617D74E7" wp14:editId="24FA99F6">
             <wp:extent cx="3686689" cy="5801535"/>
@@ -1191,7 +1934,7 @@
                     <pic:cNvPicPr/>
                   </pic:nvPicPr>
                   <pic:blipFill>
-                    <a:blip r:embed="rId19"/>
+                    <a:blip r:embed="rId21"/>
                     <a:stretch>
                       <a:fillRect/>
                     </a:stretch>
@@ -1217,8 +1960,8 @@
       <w:pPr>
         <w:pStyle w:val="Heading1"/>
       </w:pPr>
-      <w:r>
-        <w:lastRenderedPageBreak/>
+      <w:bookmarkStart w:id="5" w:name="_Toc191613121"/>
+      <w:r>
         <w:t>The Difference Between the Automatic</w:t>
       </w:r>
       <w:r>
@@ -1233,6 +1976,7 @@
       <w:r>
         <w:t xml:space="preserve"> Aligned Handles</w:t>
       </w:r>
+      <w:bookmarkEnd w:id="5"/>
     </w:p>
     <w:p>
       <w:r>
@@ -1271,6 +2015,10 @@
     </w:p>
     <w:p>
       <w:r>
+        <w:rPr>
+          <w:noProof/>
+        </w:rPr>
+        <w:lastRenderedPageBreak/>
         <w:drawing>
           <wp:inline distT="0" distB="0" distL="0" distR="0" wp14:anchorId="2B69EEF5" wp14:editId="252B4015">
             <wp:extent cx="1715043" cy="1304925"/>
@@ -1287,7 +2035,7 @@
                     <pic:cNvPicPr/>
                   </pic:nvPicPr>
                   <pic:blipFill>
-                    <a:blip r:embed="rId20"/>
+                    <a:blip r:embed="rId22"/>
                     <a:stretch>
                       <a:fillRect/>
                     </a:stretch>
@@ -1310,7 +2058,15 @@
     </w:p>
     <w:p>
       <w:r>
-        <w:t>Before doing that we need to first s</w:t>
+        <w:t xml:space="preserve">Before doing </w:t>
+      </w:r>
+      <w:proofErr w:type="gramStart"/>
+      <w:r>
+        <w:t>that</w:t>
+      </w:r>
+      <w:proofErr w:type="gramEnd"/>
+      <w:r>
+        <w:t xml:space="preserve"> we need to first s</w:t>
       </w:r>
       <w:r>
         <w:t xml:space="preserve">elect these two handles, if you extruded with the </w:t>
@@ -1327,9 +2083,6 @@
       </w:r>
       <w:r>
         <w:t>this top red line with the 3 control points on it.</w:t>
-      </w:r>
-      <w:r>
-        <w:t>.</w:t>
       </w:r>
     </w:p>
     <w:p>
@@ -1353,7 +2106,7 @@
                     <pic:cNvPicPr/>
                   </pic:nvPicPr>
                   <pic:blipFill>
-                    <a:blip r:embed="rId21"/>
+                    <a:blip r:embed="rId23"/>
                     <a:stretch>
                       <a:fillRect/>
                     </a:stretch>
@@ -1418,7 +2171,7 @@
                     <pic:cNvPicPr/>
                   </pic:nvPicPr>
                   <pic:blipFill>
-                    <a:blip r:embed="rId22"/>
+                    <a:blip r:embed="rId24"/>
                     <a:stretch>
                       <a:fillRect/>
                     </a:stretch>
@@ -1494,7 +2247,7 @@
                     <pic:cNvPicPr/>
                   </pic:nvPicPr>
                   <pic:blipFill>
-                    <a:blip r:embed="rId23"/>
+                    <a:blip r:embed="rId25"/>
                     <a:stretch>
                       <a:fillRect/>
                     </a:stretch>
@@ -1518,7 +2271,17 @@
     <w:p/>
     <w:p>
       <w:r>
-        <w:t xml:space="preserve">The one key feature of the automatic option is that if you try to move one control point, the other down stream </w:t>
+        <w:t xml:space="preserve">The one key feature of the </w:t>
+      </w:r>
+      <w:r>
+        <w:rPr>
+          <w:rStyle w:val="BlueBoldenChar"/>
+          <w:rFonts w:eastAsiaTheme="minorHAnsi"/>
+        </w:rPr>
+        <w:t>Automatic</w:t>
+      </w:r>
+      <w:r>
+        <w:t xml:space="preserve"> option is that if you try to move one control point, the other down stream </w:t>
       </w:r>
       <w:r>
         <w:t>curves</w:t>
@@ -1561,7 +2324,7 @@
                     <pic:cNvPicPr/>
                   </pic:nvPicPr>
                   <pic:blipFill>
-                    <a:blip r:embed="rId24"/>
+                    <a:blip r:embed="rId26"/>
                     <a:stretch>
                       <a:fillRect/>
                     </a:stretch>
@@ -1598,7 +2361,17 @@
         <w:t>Automatic</w:t>
       </w:r>
       <w:r>
-        <w:t xml:space="preserve"> Mode you can move the mid-point, and you will stay with these automatic yellow handles, but as soon as you start to move one or the other </w:t>
+        <w:t xml:space="preserve"> Mode you can move the </w:t>
+      </w:r>
+      <w:r>
+        <w:rPr>
+          <w:rStyle w:val="BlueBoldenChar"/>
+          <w:rFonts w:eastAsiaTheme="minorHAnsi"/>
+        </w:rPr>
+        <w:t>mid-point</w:t>
+      </w:r>
+      <w:r>
+        <w:t xml:space="preserve">, and you will stay with these automatic yellow handles, but as soon as you start to move one or the other </w:t>
       </w:r>
       <w:r>
         <w:t xml:space="preserve">end </w:t>
@@ -1656,7 +2429,7 @@
                     <pic:cNvPicPr/>
                   </pic:nvPicPr>
                   <pic:blipFill>
-                    <a:blip r:embed="rId25"/>
+                    <a:blip r:embed="rId27"/>
                     <a:stretch>
                       <a:fillRect/>
                     </a:stretch>
@@ -1736,7 +2509,7 @@
                     <pic:cNvPicPr/>
                   </pic:nvPicPr>
                   <pic:blipFill>
-                    <a:blip r:embed="rId26"/>
+                    <a:blip r:embed="rId28"/>
                     <a:stretch>
                       <a:fillRect/>
                     </a:stretch>
@@ -1809,7 +2582,7 @@
                     <pic:cNvPicPr/>
                   </pic:nvPicPr>
                   <pic:blipFill>
-                    <a:blip r:embed="rId27"/>
+                    <a:blip r:embed="rId29"/>
                     <a:stretch>
                       <a:fillRect/>
                     </a:stretch>
@@ -1852,7 +2625,7 @@
                     <pic:cNvPicPr/>
                   </pic:nvPicPr>
                   <pic:blipFill>
-                    <a:blip r:embed="rId23"/>
+                    <a:blip r:embed="rId25"/>
                     <a:stretch>
                       <a:fillRect/>
                     </a:stretch>
@@ -1877,10 +2650,12 @@
       <w:pPr>
         <w:pStyle w:val="Heading1"/>
       </w:pPr>
+      <w:bookmarkStart w:id="6" w:name="_Toc191613122"/>
       <w:r>
         <w:lastRenderedPageBreak/>
         <w:t>The Vector Type Handle</w:t>
       </w:r>
+      <w:bookmarkEnd w:id="6"/>
     </w:p>
     <w:p>
       <w:r>
@@ -1930,7 +2705,7 @@
                     <pic:cNvPicPr/>
                   </pic:nvPicPr>
                   <pic:blipFill>
-                    <a:blip r:embed="rId28"/>
+                    <a:blip r:embed="rId30"/>
                     <a:stretch>
                       <a:fillRect/>
                     </a:stretch>
@@ -1983,7 +2758,7 @@
                     <pic:cNvPicPr/>
                   </pic:nvPicPr>
                   <pic:blipFill>
-                    <a:blip r:embed="rId29"/>
+                    <a:blip r:embed="rId31"/>
                     <a:stretch>
                       <a:fillRect/>
                     </a:stretch>
@@ -2058,7 +2833,7 @@
                     <pic:cNvPicPr/>
                   </pic:nvPicPr>
                   <pic:blipFill>
-                    <a:blip r:embed="rId30"/>
+                    <a:blip r:embed="rId32"/>
                     <a:stretch>
                       <a:fillRect/>
                     </a:stretch>
@@ -2130,7 +2905,7 @@
                     <pic:cNvPicPr/>
                   </pic:nvPicPr>
                   <pic:blipFill>
-                    <a:blip r:embed="rId31"/>
+                    <a:blip r:embed="rId33"/>
                     <a:stretch>
                       <a:fillRect/>
                     </a:stretch>
@@ -2220,7 +2995,7 @@
                     <pic:cNvPicPr/>
                   </pic:nvPicPr>
                   <pic:blipFill>
-                    <a:blip r:embed="rId32"/>
+                    <a:blip r:embed="rId34"/>
                     <a:stretch>
                       <a:fillRect/>
                     </a:stretch>
@@ -2280,7 +3055,7 @@
                     <pic:cNvPicPr/>
                   </pic:nvPicPr>
                   <pic:blipFill>
-                    <a:blip r:embed="rId33"/>
+                    <a:blip r:embed="rId35"/>
                     <a:stretch>
                       <a:fillRect/>
                     </a:stretch>
@@ -2320,7 +3095,13 @@
     </w:p>
     <w:p>
       <w:r>
-        <w:t>Go back in history to before you moved the point off of the floor.</w:t>
+        <w:t>Go back in history</w:t>
+      </w:r>
+      <w:r>
+        <w:t>,</w:t>
+      </w:r>
+      <w:r>
+        <w:t xml:space="preserve"> to before you moved the point off of the floor.</w:t>
       </w:r>
     </w:p>
     <w:p>
@@ -2345,7 +3126,7 @@
                     <pic:cNvPicPr/>
                   </pic:nvPicPr>
                   <pic:blipFill>
-                    <a:blip r:embed="rId34"/>
+                    <a:blip r:embed="rId36"/>
                     <a:stretch>
                       <a:fillRect/>
                     </a:stretch>
@@ -2372,10 +3153,27 @@
         <w:t>Now select th</w:t>
       </w:r>
       <w:r>
-        <w:t xml:space="preserve">at last dot on our curve. Then select the </w:t>
-      </w:r>
-      <w:r>
-        <w:t xml:space="preserve">mid- point on that </w:t>
+        <w:t xml:space="preserve">at </w:t>
+      </w:r>
+      <w:r>
+        <w:rPr>
+          <w:rStyle w:val="BlueBoldenChar"/>
+          <w:rFonts w:eastAsiaTheme="minorHAnsi"/>
+        </w:rPr>
+        <w:t>last dot</w:t>
+      </w:r>
+      <w:r>
+        <w:t xml:space="preserve"> on our curve. Then select the </w:t>
+      </w:r>
+      <w:r>
+        <w:rPr>
+          <w:rStyle w:val="BlueBoldenChar"/>
+          <w:rFonts w:eastAsiaTheme="minorHAnsi"/>
+        </w:rPr>
+        <w:t>mid- point</w:t>
+      </w:r>
+      <w:r>
+        <w:t xml:space="preserve"> on that </w:t>
       </w:r>
       <w:r>
         <w:t>control</w:t>
@@ -2387,6 +3185,9 @@
     <w:p/>
     <w:p>
       <w:r>
+        <w:rPr>
+          <w:noProof/>
+        </w:rPr>
         <w:drawing>
           <wp:inline distT="0" distB="0" distL="0" distR="0" wp14:anchorId="1B5409A1" wp14:editId="0A425649">
             <wp:extent cx="5943600" cy="2767965"/>
@@ -2403,7 +3204,7 @@
                     <pic:cNvPicPr/>
                   </pic:nvPicPr>
                   <pic:blipFill>
-                    <a:blip r:embed="rId35"/>
+                    <a:blip r:embed="rId37"/>
                     <a:stretch>
                       <a:fillRect/>
                     </a:stretch>
@@ -2427,11 +3228,36 @@
     <w:p/>
     <w:p>
       <w:r>
-        <w:t>We actually want to select the handle on it to the left of the mid-control point.</w:t>
-      </w:r>
-    </w:p>
-    <w:p>
-      <w:r>
+        <w:t>We actually want to select the</w:t>
+      </w:r>
+      <w:r>
+        <w:t xml:space="preserve"> </w:t>
+      </w:r>
+      <w:r>
+        <w:rPr>
+          <w:rStyle w:val="BlueBoldenChar"/>
+          <w:rFonts w:eastAsiaTheme="minorHAnsi"/>
+        </w:rPr>
+        <w:t>end point</w:t>
+      </w:r>
+      <w:r>
+        <w:t xml:space="preserve"> on the</w:t>
+      </w:r>
+      <w:r>
+        <w:t xml:space="preserve"> handle</w:t>
+      </w:r>
+      <w:r>
+        <w:t xml:space="preserve">, </w:t>
+      </w:r>
+      <w:r>
+        <w:t>to the left of the mid-control point.</w:t>
+      </w:r>
+    </w:p>
+    <w:p>
+      <w:r>
+        <w:rPr>
+          <w:noProof/>
+        </w:rPr>
         <w:lastRenderedPageBreak/>
         <w:drawing>
           <wp:inline distT="0" distB="0" distL="0" distR="0" wp14:anchorId="35EDAA49" wp14:editId="79AA8011">
@@ -2449,7 +3275,7 @@
                     <pic:cNvPicPr/>
                   </pic:nvPicPr>
                   <pic:blipFill>
-                    <a:blip r:embed="rId36"/>
+                    <a:blip r:embed="rId38"/>
                     <a:stretch>
                       <a:fillRect/>
                     </a:stretch>
@@ -2472,7 +3298,17 @@
     </w:p>
     <w:p>
       <w:r>
-        <w:t>Now change that point to be Vector.</w:t>
+        <w:t xml:space="preserve">Now change that point to be </w:t>
+      </w:r>
+      <w:r>
+        <w:rPr>
+          <w:rStyle w:val="BlueBoldenChar"/>
+          <w:rFonts w:eastAsiaTheme="minorHAnsi"/>
+        </w:rPr>
+        <w:t>Vector</w:t>
+      </w:r>
+      <w:r>
+        <w:t>.</w:t>
       </w:r>
     </w:p>
     <w:p>
@@ -2496,7 +3332,7 @@
                     <pic:cNvPicPr/>
                   </pic:nvPicPr>
                   <pic:blipFill>
-                    <a:blip r:embed="rId37"/>
+                    <a:blip r:embed="rId39"/>
                     <a:stretch>
                       <a:fillRect/>
                     </a:stretch>
@@ -2562,7 +3398,7 @@
                     <pic:cNvPicPr/>
                   </pic:nvPicPr>
                   <pic:blipFill>
-                    <a:blip r:embed="rId38"/>
+                    <a:blip r:embed="rId40"/>
                     <a:stretch>
                       <a:fillRect/>
                     </a:stretch>
@@ -2588,9 +3424,11 @@
       <w:pPr>
         <w:pStyle w:val="Heading1"/>
       </w:pPr>
+      <w:bookmarkStart w:id="7" w:name="_Toc191613123"/>
       <w:r>
         <w:t>Aligned</w:t>
       </w:r>
+      <w:bookmarkEnd w:id="7"/>
     </w:p>
     <w:p>
       <w:r>
@@ -2600,7 +3438,17 @@
         <w:t>r</w:t>
       </w:r>
       <w:r>
-        <w:t xml:space="preserve"> vector curve back to rest on the floor again.</w:t>
+        <w:t xml:space="preserve"> </w:t>
+      </w:r>
+      <w:r>
+        <w:rPr>
+          <w:rStyle w:val="BlueBoldenChar"/>
+          <w:rFonts w:eastAsiaTheme="minorHAnsi"/>
+        </w:rPr>
+        <w:t>vector curve</w:t>
+      </w:r>
+      <w:r>
+        <w:t xml:space="preserve"> back to rest on the floor again.</w:t>
       </w:r>
     </w:p>
     <w:p/>
@@ -2626,7 +3474,7 @@
                     <pic:cNvPicPr/>
                   </pic:nvPicPr>
                   <pic:blipFill>
-                    <a:blip r:embed="rId39"/>
+                    <a:blip r:embed="rId41"/>
                     <a:stretch>
                       <a:fillRect/>
                     </a:stretch>
@@ -2692,7 +3540,7 @@
                     <pic:cNvPicPr/>
                   </pic:nvPicPr>
                   <pic:blipFill>
-                    <a:blip r:embed="rId40"/>
+                    <a:blip r:embed="rId42"/>
                     <a:stretch>
                       <a:fillRect/>
                     </a:stretch>
@@ -2781,7 +3629,7 @@
                     <pic:cNvPicPr/>
                   </pic:nvPicPr>
                   <pic:blipFill>
-                    <a:blip r:embed="rId41"/>
+                    <a:blip r:embed="rId43"/>
                     <a:stretch>
                       <a:fillRect/>
                     </a:stretch>
@@ -2829,7 +3677,7 @@
                     <pic:cNvPicPr/>
                   </pic:nvPicPr>
                   <pic:blipFill>
-                    <a:blip r:embed="rId42"/>
+                    <a:blip r:embed="rId44"/>
                     <a:stretch>
                       <a:fillRect/>
                     </a:stretch>
@@ -2905,7 +3753,7 @@
                     <pic:cNvPicPr/>
                   </pic:nvPicPr>
                   <pic:blipFill>
-                    <a:blip r:embed="rId43"/>
+                    <a:blip r:embed="rId45"/>
                     <a:stretch>
                       <a:fillRect/>
                     </a:stretch>
@@ -2971,7 +3819,7 @@
                     <pic:cNvPicPr/>
                   </pic:nvPicPr>
                   <pic:blipFill>
-                    <a:blip r:embed="rId44"/>
+                    <a:blip r:embed="rId46"/>
                     <a:stretch>
                       <a:fillRect/>
                     </a:stretch>
@@ -2997,7 +3845,13 @@
         <w:t xml:space="preserve">If you take this far left handle and try to move it anywhere it will keep that straight aligned relationship to the right of it. You will be unable to move this point up or down it will only move in a straight line. </w:t>
       </w:r>
       <w:r>
-        <w:t>So, as it name implies, t</w:t>
+        <w:t xml:space="preserve">So, as </w:t>
+      </w:r>
+      <w:r>
+        <w:t>its</w:t>
+      </w:r>
+      <w:r>
+        <w:t xml:space="preserve"> name implies, t</w:t>
       </w:r>
       <w:r>
         <w:t>his point is aligned, or in line.</w:t>
@@ -3024,7 +3878,7 @@
                     <pic:cNvPicPr/>
                   </pic:nvPicPr>
                   <pic:blipFill>
-                    <a:blip r:embed="rId45"/>
+                    <a:blip r:embed="rId47"/>
                     <a:stretch>
                       <a:fillRect/>
                     </a:stretch>
@@ -3047,7 +3901,17 @@
     </w:p>
     <w:p>
       <w:r>
-        <w:t>In order to lie this curve back down on the floor, you need to grab the mid-point again.</w:t>
+        <w:t xml:space="preserve">In order to lie this curve back down on the floor, you need to grab the </w:t>
+      </w:r>
+      <w:r>
+        <w:rPr>
+          <w:rStyle w:val="BlueBoldenChar"/>
+          <w:rFonts w:eastAsiaTheme="minorHAnsi"/>
+        </w:rPr>
+        <w:t>mid-point</w:t>
+      </w:r>
+      <w:r>
+        <w:t xml:space="preserve"> again.</w:t>
       </w:r>
     </w:p>
     <w:p>
@@ -3072,7 +3936,7 @@
                     <pic:cNvPicPr/>
                   </pic:nvPicPr>
                   <pic:blipFill>
-                    <a:blip r:embed="rId46"/>
+                    <a:blip r:embed="rId48"/>
                     <a:stretch>
                       <a:fillRect/>
                     </a:stretch>
@@ -3098,9 +3962,11 @@
       <w:pPr>
         <w:pStyle w:val="Heading1"/>
       </w:pPr>
+      <w:bookmarkStart w:id="8" w:name="_Toc191613124"/>
       <w:r>
         <w:t>Free Handle Type Option</w:t>
       </w:r>
+      <w:bookmarkEnd w:id="8"/>
     </w:p>
     <w:p>
       <w:r>
@@ -3162,7 +4028,7 @@
                     <pic:cNvPicPr/>
                   </pic:nvPicPr>
                   <pic:blipFill>
-                    <a:blip r:embed="rId47"/>
+                    <a:blip r:embed="rId49"/>
                     <a:stretch>
                       <a:fillRect/>
                     </a:stretch>
@@ -3221,7 +4087,7 @@
                     <pic:cNvPicPr/>
                   </pic:nvPicPr>
                   <pic:blipFill>
-                    <a:blip r:embed="rId48"/>
+                    <a:blip r:embed="rId50"/>
                     <a:stretch>
                       <a:fillRect/>
                     </a:stretch>
@@ -3268,7 +4134,7 @@
                     <pic:cNvPicPr/>
                   </pic:nvPicPr>
                   <pic:blipFill>
-                    <a:blip r:embed="rId49"/>
+                    <a:blip r:embed="rId51"/>
                     <a:stretch>
                       <a:fillRect/>
                     </a:stretch>
@@ -3362,7 +4228,7 @@
                     <pic:cNvPicPr/>
                   </pic:nvPicPr>
                   <pic:blipFill>
-                    <a:blip r:embed="rId50"/>
+                    <a:blip r:embed="rId52"/>
                     <a:stretch>
                       <a:fillRect/>
                     </a:stretch>
@@ -3496,7 +4362,7 @@
                     <pic:cNvPicPr/>
                   </pic:nvPicPr>
                   <pic:blipFill>
-                    <a:blip r:embed="rId51"/>
+                    <a:blip r:embed="rId53"/>
                     <a:stretch>
                       <a:fillRect/>
                     </a:stretch>
@@ -3525,7 +4391,7 @@
     </w:p>
     <w:p/>
     <w:sectPr>
-      <w:headerReference w:type="default" r:id="rId52"/>
+      <w:headerReference w:type="default" r:id="rId54"/>
       <w:pgSz w:w="12240" w:h="15840"/>
       <w:pgMar w:top="1440" w:right="1440" w:bottom="1440" w:left="1440" w:header="720" w:footer="720" w:gutter="0"/>
       <w:cols w:space="720"/>
@@ -6392,7 +7258,6 @@
     <w:basedOn w:val="Heading1"/>
     <w:next w:val="Normal"/>
     <w:uiPriority w:val="39"/>
-    <w:semiHidden/>
     <w:unhideWhenUsed/>
     <w:qFormat/>
     <w:rsid w:val="00F6446E"/>
@@ -6767,6 +7632,18 @@
       <w:color w:val="954F72" w:themeColor="followedHyperlink"/>
       <w:u w:val="single"/>
     </w:rPr>
+  </w:style>
+  <w:style w:type="paragraph" w:styleId="TOC1">
+    <w:name w:val="toc 1"/>
+    <w:basedOn w:val="Normal"/>
+    <w:next w:val="Normal"/>
+    <w:autoRedefine/>
+    <w:uiPriority w:val="39"/>
+    <w:unhideWhenUsed/>
+    <w:rsid w:val="00056489"/>
+    <w:pPr>
+      <w:spacing w:after="100"/>
+    </w:pPr>
   </w:style>
 </w:styles>
 </file>
@@ -7111,4 +7988,16 @@
     </a:ext>
   </a:extLst>
 </a:theme>
+</file>
+
+<file path=customXml/item1.xml><?xml version="1.0" encoding="utf-8"?>
+<b:Sources xmlns:b="http://schemas.openxmlformats.org/officeDocument/2006/bibliography" xmlns="http://schemas.openxmlformats.org/officeDocument/2006/bibliography" SelectedStyle="\APASixthEditionOfficeOnline.xsl" StyleName="APA" Version="6"/>
+</file>
+
+<file path=customXml/itemProps1.xml><?xml version="1.0" encoding="utf-8"?>
+<ds:datastoreItem xmlns:ds="http://schemas.openxmlformats.org/officeDocument/2006/customXml" ds:itemID="{9470E7DE-020F-49AF-971E-DCEBA7446F64}">
+  <ds:schemaRefs>
+    <ds:schemaRef ds:uri="http://schemas.openxmlformats.org/officeDocument/2006/bibliography"/>
+  </ds:schemaRefs>
+</ds:datastoreItem>
 </file>
</xml_diff>